<commit_message>
entrega final lab. 10 (correcion en el documento)
</commit_message>
<xml_diff>
--- a/Docs/Observaciones-Lab 10.docx
+++ b/Docs/Observaciones-Lab 10.docx
@@ -1,10 +1,10 @@
 
 <file path=word/document.xml><?xml version="1.0" encoding="utf-8"?>
-<w:document xmlns:wpc="http://schemas.microsoft.com/office/word/2010/wordprocessingCanvas" xmlns:cx="http://schemas.microsoft.com/office/drawing/2014/chartex" xmlns:cx1="http://schemas.microsoft.com/office/drawing/2015/9/8/chartex" xmlns:cx2="http://schemas.microsoft.com/office/drawing/2015/10/21/chartex" xmlns:cx3="http://schemas.microsoft.com/office/drawing/2016/5/9/chartex" xmlns:cx4="http://schemas.microsoft.com/office/drawing/2016/5/10/chartex" xmlns:cx5="http://schemas.microsoft.com/office/drawing/2016/5/11/chartex" xmlns:cx6="http://schemas.microsoft.com/office/drawing/2016/5/12/chartex" xmlns:cx7="http://schemas.microsoft.com/office/drawing/2016/5/13/chartex" xmlns:cx8="http://schemas.microsoft.com/office/drawing/2016/5/14/chartex" xmlns:mc="http://schemas.openxmlformats.org/markup-compatibility/2006" xmlns:aink="http://schemas.microsoft.com/office/drawing/2016/ink" xmlns:am3d="http://schemas.microsoft.com/office/drawing/2017/model3d" xmlns:o="urn:schemas-microsoft-com:office:office" xmlns:r="http://schemas.openxmlformats.org/officeDocument/2006/relationships" xmlns:m="http://schemas.openxmlformats.org/officeDocument/2006/math" xmlns:v="urn:schemas-microsoft-com:vml" xmlns:wp14="http://schemas.microsoft.com/office/word/2010/wordprocessingDrawing" xmlns:wp="http://schemas.openxmlformats.org/drawingml/2006/wordprocessingDrawing" xmlns:w10="urn:schemas-microsoft-com:office:word" xmlns:w="http://schemas.openxmlformats.org/wordprocessingml/2006/main" xmlns:w14="http://schemas.microsoft.com/office/word/2010/wordml" xmlns:w15="http://schemas.microsoft.com/office/word/2012/wordml" xmlns:w16cex="http://schemas.microsoft.com/office/word/2018/wordml/cex" xmlns:w16cid="http://schemas.microsoft.com/office/word/2016/wordml/cid" xmlns:w16="http://schemas.microsoft.com/office/word/2018/wordml" xmlns:w16sdtdh="http://schemas.microsoft.com/office/word/2020/wordml/sdtdatahash" xmlns:w16se="http://schemas.microsoft.com/office/word/2015/wordml/symex" xmlns:wpg="http://schemas.microsoft.com/office/word/2010/wordprocessingGroup" xmlns:wpi="http://schemas.microsoft.com/office/word/2010/wordprocessingInk" xmlns:wne="http://schemas.microsoft.com/office/word/2006/wordml" xmlns:wps="http://schemas.microsoft.com/office/word/2010/wordprocessingShape" mc:Ignorable="w14 w15 w16se w16cid w16 w16cex w16sdtdh wp14">
+<w:document xmlns:wpc="http://schemas.microsoft.com/office/word/2010/wordprocessingCanvas" xmlns:cx="http://schemas.microsoft.com/office/drawing/2014/chartex" xmlns:cx1="http://schemas.microsoft.com/office/drawing/2015/9/8/chartex" xmlns:cx2="http://schemas.microsoft.com/office/drawing/2015/10/21/chartex" xmlns:cx3="http://schemas.microsoft.com/office/drawing/2016/5/9/chartex" xmlns:cx4="http://schemas.microsoft.com/office/drawing/2016/5/10/chartex" xmlns:cx5="http://schemas.microsoft.com/office/drawing/2016/5/11/chartex" xmlns:cx6="http://schemas.microsoft.com/office/drawing/2016/5/12/chartex" xmlns:cx7="http://schemas.microsoft.com/office/drawing/2016/5/13/chartex" xmlns:cx8="http://schemas.microsoft.com/office/drawing/2016/5/14/chartex" xmlns:mc="http://schemas.openxmlformats.org/markup-compatibility/2006" xmlns:aink="http://schemas.microsoft.com/office/drawing/2016/ink" xmlns:am3d="http://schemas.microsoft.com/office/drawing/2017/model3d" xmlns:o="urn:schemas-microsoft-com:office:office" xmlns:r="http://schemas.openxmlformats.org/officeDocument/2006/relationships" xmlns:m="http://schemas.openxmlformats.org/officeDocument/2006/math" xmlns:v="urn:schemas-microsoft-com:vml" xmlns:wp14="http://schemas.microsoft.com/office/word/2010/wordprocessingDrawing" xmlns:wp="http://schemas.openxmlformats.org/drawingml/2006/wordprocessingDrawing" xmlns:w10="urn:schemas-microsoft-com:office:word" xmlns:w="http://schemas.openxmlformats.org/wordprocessingml/2006/main" xmlns:w14="http://schemas.microsoft.com/office/word/2010/wordml" xmlns:w15="http://schemas.microsoft.com/office/word/2012/wordml" xmlns:w16cex="http://schemas.microsoft.com/office/word/2018/wordml/cex" xmlns:w16cid="http://schemas.microsoft.com/office/word/2016/wordml/cid" xmlns:w16="http://schemas.microsoft.com/office/word/2018/wordml" xmlns:w16se="http://schemas.microsoft.com/office/word/2015/wordml/symex" xmlns:wpg="http://schemas.microsoft.com/office/word/2010/wordprocessingGroup" xmlns:wpi="http://schemas.microsoft.com/office/word/2010/wordprocessingInk" xmlns:wne="http://schemas.microsoft.com/office/word/2006/wordml" xmlns:wps="http://schemas.microsoft.com/office/word/2010/wordprocessingShape" mc:Ignorable="w14 w15 w16se w16cid w16 w16cex wp14">
   <w:body>
     <w:p>
       <w:pPr>
-        <w:pStyle w:val="Title"/>
+        <w:pStyle w:val="Ttulo"/>
         <w:jc w:val="center"/>
         <w:rPr>
           <w:b/>
@@ -85,7 +85,27 @@
           <w:szCs w:val="20"/>
           <w:lang w:val="es-CO"/>
         </w:rPr>
-        <w:t xml:space="preserve"> Cod </w:t>
+        <w:t xml:space="preserve"> </w:t>
+      </w:r>
+      <w:proofErr w:type="spellStart"/>
+      <w:r>
+        <w:rPr>
+          <w:noProof w:val="0"/>
+          <w:sz w:val="20"/>
+          <w:szCs w:val="20"/>
+          <w:lang w:val="es-CO"/>
+        </w:rPr>
+        <w:t>Cod</w:t>
+      </w:r>
+      <w:proofErr w:type="spellEnd"/>
+      <w:r>
+        <w:rPr>
+          <w:noProof w:val="0"/>
+          <w:sz w:val="20"/>
+          <w:szCs w:val="20"/>
+          <w:lang w:val="es-CO"/>
+        </w:rPr>
+        <w:t xml:space="preserve"> </w:t>
       </w:r>
       <w:r>
         <w:rPr>
@@ -138,7 +158,7 @@
     </w:p>
     <w:p>
       <w:pPr>
-        <w:pStyle w:val="Heading1"/>
+        <w:pStyle w:val="Ttulo1"/>
         <w:rPr>
           <w:b/>
           <w:bCs/>
@@ -162,7 +182,7 @@
     </w:p>
     <w:p>
       <w:pPr>
-        <w:pStyle w:val="ListParagraph"/>
+        <w:pStyle w:val="Prrafodelista"/>
         <w:numPr>
           <w:ilvl w:val="0"/>
           <w:numId w:val="14"/>
@@ -192,7 +212,7 @@
     </w:p>
     <w:p>
       <w:pPr>
-        <w:pStyle w:val="ListParagraph"/>
+        <w:pStyle w:val="Prrafodelista"/>
         <w:spacing w:after="0"/>
         <w:jc w:val="both"/>
         <w:rPr>
@@ -218,52 +238,12 @@
           <w:szCs w:val="20"/>
           <w:lang w:val="es-419"/>
         </w:rPr>
-        <w:t xml:space="preserve"> </w:t>
-      </w:r>
-      <w:r>
-        <w:rPr>
-          <w:rFonts w:ascii="Dax-Regular" w:hAnsi="Dax-Regular"/>
-          <w:sz w:val="20"/>
-          <w:szCs w:val="20"/>
-          <w:lang w:val="es-419"/>
-        </w:rPr>
-        <w:t xml:space="preserve">es </w:t>
-      </w:r>
-      <w:proofErr w:type="spellStart"/>
-      <w:proofErr w:type="gramStart"/>
-      <w:r>
-        <w:rPr>
-          <w:rFonts w:ascii="Dax-Regular" w:hAnsi="Dax-Regular"/>
-          <w:sz w:val="20"/>
-          <w:szCs w:val="20"/>
-          <w:lang w:val="es-419"/>
-        </w:rPr>
-        <w:t>sys.setrecursionlimit</w:t>
-      </w:r>
-      <w:proofErr w:type="spellEnd"/>
-      <w:proofErr w:type="gramEnd"/>
-      <w:r>
-        <w:rPr>
-          <w:rFonts w:ascii="Dax-Regular" w:hAnsi="Dax-Regular"/>
-          <w:sz w:val="20"/>
-          <w:szCs w:val="20"/>
-          <w:lang w:val="es-419"/>
-        </w:rPr>
-        <w:t>(2**20)</w:t>
-      </w:r>
-      <w:r>
-        <w:rPr>
-          <w:rFonts w:ascii="Dax-Regular" w:hAnsi="Dax-Regular"/>
-          <w:sz w:val="20"/>
-          <w:szCs w:val="20"/>
-          <w:lang w:val="es-419"/>
-        </w:rPr>
-        <w:t>.</w:t>
+        <w:t xml:space="preserve"> es sys.setrecursionlimit(2**20).</w:t>
       </w:r>
     </w:p>
     <w:p>
       <w:pPr>
-        <w:pStyle w:val="ListParagraph"/>
+        <w:pStyle w:val="Prrafodelista"/>
         <w:spacing w:after="0"/>
         <w:jc w:val="both"/>
         <w:rPr>
@@ -278,7 +258,7 @@
     </w:p>
     <w:p>
       <w:pPr>
-        <w:pStyle w:val="ListParagraph"/>
+        <w:pStyle w:val="Prrafodelista"/>
         <w:numPr>
           <w:ilvl w:val="0"/>
           <w:numId w:val="14"/>
@@ -308,7 +288,7 @@
     </w:p>
     <w:p>
       <w:pPr>
-        <w:pStyle w:val="ListParagraph"/>
+        <w:pStyle w:val="Prrafodelista"/>
         <w:rPr>
           <w:rFonts w:ascii="Dax-Regular" w:hAnsi="Dax-Regular"/>
           <w:sz w:val="20"/>
@@ -323,120 +303,12 @@
           <w:szCs w:val="20"/>
           <w:lang w:val="es-CO"/>
         </w:rPr>
-        <w:t xml:space="preserve">El límite de recursión debe modificarse porque al trabajar con grafos los algoritmos que se utilizan para trabajar sobre estos son algunos recursivos, y es muy probable que estos algoritmos recursivos de los grafos superen el límite de recursión preestablecido por </w:t>
-      </w:r>
-      <w:r>
-        <w:rPr>
-          <w:rFonts w:ascii="Dax-Regular" w:hAnsi="Dax-Regular"/>
-          <w:sz w:val="20"/>
-          <w:szCs w:val="20"/>
-          <w:lang w:val="es-CO"/>
-        </w:rPr>
-        <w:t>Python</w:t>
-      </w:r>
-      <w:r>
-        <w:rPr>
-          <w:rFonts w:ascii="Dax-Regular" w:hAnsi="Dax-Regular"/>
-          <w:sz w:val="20"/>
-          <w:szCs w:val="20"/>
-          <w:lang w:val="es-CO"/>
-        </w:rPr>
-        <w:t xml:space="preserve">, que es de tan solo 1000. Por lo tanto, si un algoritmo como por ejemplo el DFS se llama a si mismo más de 1000 veces el límite de </w:t>
-      </w:r>
-      <w:r>
-        <w:rPr>
-          <w:rFonts w:ascii="Dax-Regular" w:hAnsi="Dax-Regular"/>
-          <w:sz w:val="20"/>
-          <w:szCs w:val="20"/>
-          <w:lang w:val="es-CO"/>
-        </w:rPr>
-        <w:t>Python</w:t>
-      </w:r>
-      <w:r>
-        <w:rPr>
-          <w:rFonts w:ascii="Dax-Regular" w:hAnsi="Dax-Regular"/>
-          <w:sz w:val="20"/>
-          <w:szCs w:val="20"/>
-          <w:lang w:val="es-CO"/>
-        </w:rPr>
-        <w:t xml:space="preserve"> pararía el programa, y no necesariamente porque esté mal </w:t>
-      </w:r>
-      <w:r>
-        <w:rPr>
-          <w:rFonts w:ascii="Dax-Regular" w:hAnsi="Dax-Regular"/>
-          <w:sz w:val="20"/>
-          <w:szCs w:val="20"/>
-          <w:lang w:val="es-CO"/>
-        </w:rPr>
-        <w:t>el algoritmo</w:t>
-      </w:r>
-      <w:r>
-        <w:rPr>
-          <w:rFonts w:ascii="Dax-Regular" w:hAnsi="Dax-Regular"/>
-          <w:sz w:val="20"/>
-          <w:szCs w:val="20"/>
-          <w:lang w:val="es-CO"/>
-        </w:rPr>
-        <w:t xml:space="preserve"> sino p</w:t>
-      </w:r>
-      <w:r>
-        <w:rPr>
-          <w:rFonts w:ascii="Dax-Regular" w:hAnsi="Dax-Regular"/>
-          <w:sz w:val="20"/>
-          <w:szCs w:val="20"/>
-          <w:lang w:val="es-CO"/>
-        </w:rPr>
-        <w:t>or</w:t>
-      </w:r>
-      <w:r>
-        <w:rPr>
-          <w:rFonts w:ascii="Dax-Regular" w:hAnsi="Dax-Regular"/>
-          <w:sz w:val="20"/>
-          <w:szCs w:val="20"/>
-          <w:lang w:val="es-CO"/>
-        </w:rPr>
-        <w:t>q</w:t>
-      </w:r>
-      <w:r>
-        <w:rPr>
-          <w:rFonts w:ascii="Dax-Regular" w:hAnsi="Dax-Regular"/>
-          <w:sz w:val="20"/>
-          <w:szCs w:val="20"/>
-          <w:lang w:val="es-CO"/>
-        </w:rPr>
-        <w:t>ue</w:t>
-      </w:r>
-      <w:r>
-        <w:rPr>
-          <w:rFonts w:ascii="Dax-Regular" w:hAnsi="Dax-Regular"/>
-          <w:sz w:val="20"/>
-          <w:szCs w:val="20"/>
-          <w:lang w:val="es-CO"/>
-        </w:rPr>
-        <w:t xml:space="preserve"> el </w:t>
-      </w:r>
-      <w:r>
-        <w:rPr>
-          <w:rFonts w:ascii="Dax-Regular" w:hAnsi="Dax-Regular"/>
-          <w:sz w:val="20"/>
-          <w:szCs w:val="20"/>
-          <w:lang w:val="es-CO"/>
-        </w:rPr>
-        <w:t>límite</w:t>
-      </w:r>
-      <w:r>
-        <w:rPr>
-          <w:rFonts w:ascii="Dax-Regular" w:hAnsi="Dax-Regular"/>
-          <w:sz w:val="20"/>
-          <w:szCs w:val="20"/>
-          <w:lang w:val="es-CO"/>
-        </w:rPr>
-        <w:t xml:space="preserve"> de recursión es ese.</w:t>
+        <w:t>El límite de recursión debe modificarse porque al trabajar con grafos los algoritmos que se utilizan para trabajar sobre estos son algunos recursivos, y es muy probable que estos algoritmos recursivos de los grafos superen el límite de recursión preestablecido por Python, que es de tan solo 1000. Por lo tanto, si un algoritmo como por ejemplo el DFS se llama a si mismo más de 1000 veces el límite de Python pararía el programa, y no necesariamente porque esté mal el algoritmo sino porque el límite de recursión es ese.</w:t>
       </w:r>
     </w:p>
     <w:p>
       <w:pPr>
-        <w:pStyle w:val="ListParagraph"/>
+        <w:pStyle w:val="Prrafodelista"/>
         <w:rPr>
           <w:rFonts w:ascii="Dax-Regular" w:hAnsi="Dax-Regular"/>
           <w:sz w:val="20"/>
@@ -447,7 +319,7 @@
     </w:p>
     <w:p>
       <w:pPr>
-        <w:pStyle w:val="ListParagraph"/>
+        <w:pStyle w:val="Prrafodelista"/>
         <w:numPr>
           <w:ilvl w:val="0"/>
           <w:numId w:val="14"/>
@@ -477,7 +349,7 @@
     </w:p>
     <w:p>
       <w:pPr>
-        <w:pStyle w:val="ListParagraph"/>
+        <w:pStyle w:val="Prrafodelista"/>
         <w:spacing w:after="0"/>
         <w:jc w:val="both"/>
         <w:rPr>
@@ -494,48 +366,12 @@
           <w:szCs w:val="20"/>
           <w:lang w:val="es-CO"/>
         </w:rPr>
-        <w:t xml:space="preserve">El valor inicial que tiene Python como </w:t>
-      </w:r>
-      <w:r>
-        <w:rPr>
-          <w:rFonts w:ascii="Dax-Regular" w:hAnsi="Dax-Regular"/>
-          <w:sz w:val="20"/>
-          <w:szCs w:val="20"/>
-          <w:lang w:val="es-CO"/>
-        </w:rPr>
-        <w:t>límite</w:t>
-      </w:r>
-      <w:r>
-        <w:rPr>
-          <w:rFonts w:ascii="Dax-Regular" w:hAnsi="Dax-Regular"/>
-          <w:sz w:val="20"/>
-          <w:szCs w:val="20"/>
-          <w:lang w:val="es-CO"/>
-        </w:rPr>
-        <w:t xml:space="preserve"> de </w:t>
-      </w:r>
-      <w:r>
-        <w:rPr>
-          <w:rFonts w:ascii="Dax-Regular" w:hAnsi="Dax-Regular"/>
-          <w:sz w:val="20"/>
-          <w:szCs w:val="20"/>
-          <w:lang w:val="es-CO"/>
-        </w:rPr>
-        <w:t>recursión</w:t>
-      </w:r>
-      <w:r>
-        <w:rPr>
-          <w:rFonts w:ascii="Dax-Regular" w:hAnsi="Dax-Regular"/>
-          <w:sz w:val="20"/>
-          <w:szCs w:val="20"/>
-          <w:lang w:val="es-CO"/>
-        </w:rPr>
-        <w:t xml:space="preserve"> es de 1000.</w:t>
+        <w:t>El valor inicial que tiene Python como límite de recursión es de 1000.</w:t>
       </w:r>
     </w:p>
     <w:p>
       <w:pPr>
-        <w:pStyle w:val="ListParagraph"/>
+        <w:pStyle w:val="Prrafodelista"/>
         <w:spacing w:after="0"/>
         <w:jc w:val="both"/>
         <w:rPr>
@@ -550,7 +386,7 @@
     </w:p>
     <w:p>
       <w:pPr>
-        <w:pStyle w:val="ListParagraph"/>
+        <w:pStyle w:val="Prrafodelista"/>
         <w:numPr>
           <w:ilvl w:val="0"/>
           <w:numId w:val="14"/>
@@ -580,7 +416,29 @@
     </w:p>
     <w:p>
       <w:pPr>
-        <w:pStyle w:val="ListParagraph"/>
+        <w:pStyle w:val="Prrafodelista"/>
+        <w:spacing w:after="0"/>
+        <w:jc w:val="both"/>
+        <w:rPr>
+          <w:rFonts w:ascii="Dax-Regular" w:hAnsi="Dax-Regular"/>
+          <w:sz w:val="20"/>
+          <w:szCs w:val="20"/>
+          <w:lang w:val="es-419"/>
+        </w:rPr>
+      </w:pPr>
+      <w:r>
+        <w:rPr>
+          <w:rFonts w:ascii="Dax-Regular" w:hAnsi="Dax-Regular"/>
+          <w:sz w:val="20"/>
+          <w:szCs w:val="20"/>
+          <w:lang w:val="es-419"/>
+        </w:rPr>
+        <w:t>La relacion que exite entre el numero de vertices, arcos y el tiempo que toma la operación 4, es que entre mas vertices alla, mas arcos puede tener un mismo vertice, aumentando asi el tiempo que toma en cargar toda la informacion para la “estacion base” que se ingresa como parametro en la opcion.</w:t>
+      </w:r>
+    </w:p>
+    <w:p>
+      <w:pPr>
+        <w:pStyle w:val="Prrafodelista"/>
         <w:rPr>
           <w:rFonts w:ascii="Dax-Regular" w:hAnsi="Dax-Regular"/>
           <w:b/>
@@ -593,7 +451,7 @@
     </w:p>
     <w:p>
       <w:pPr>
-        <w:pStyle w:val="ListParagraph"/>
+        <w:pStyle w:val="Prrafodelista"/>
         <w:numPr>
           <w:ilvl w:val="0"/>
           <w:numId w:val="14"/>
@@ -623,7 +481,7 @@
     </w:p>
     <w:p>
       <w:pPr>
-        <w:pStyle w:val="ListParagraph"/>
+        <w:pStyle w:val="Prrafodelista"/>
         <w:shd w:val="clear" w:color="auto" w:fill="191B1F"/>
         <w:spacing w:after="0" w:line="285" w:lineRule="atLeast"/>
         <w:rPr>
@@ -773,7 +631,7 @@
     </w:p>
     <w:p>
       <w:pPr>
-        <w:pStyle w:val="ListParagraph"/>
+        <w:pStyle w:val="Prrafodelista"/>
         <w:shd w:val="clear" w:color="auto" w:fill="191B1F"/>
         <w:spacing w:after="0" w:line="285" w:lineRule="atLeast"/>
         <w:rPr>
@@ -829,7 +687,7 @@
     </w:p>
     <w:p>
       <w:pPr>
-        <w:pStyle w:val="ListParagraph"/>
+        <w:pStyle w:val="Prrafodelista"/>
         <w:shd w:val="clear" w:color="auto" w:fill="191B1F"/>
         <w:spacing w:after="0" w:line="285" w:lineRule="atLeast"/>
         <w:rPr>
@@ -883,7 +741,7 @@
     </w:p>
     <w:p>
       <w:pPr>
-        <w:pStyle w:val="ListParagraph"/>
+        <w:pStyle w:val="Prrafodelista"/>
         <w:shd w:val="clear" w:color="auto" w:fill="191B1F"/>
         <w:spacing w:after="0" w:line="285" w:lineRule="atLeast"/>
         <w:rPr>
@@ -959,13 +817,12 @@
           <w:bCs/>
           <w:sz w:val="20"/>
           <w:szCs w:val="20"/>
-          <w:lang w:val="es-419"/>
         </w:rPr>
       </w:pPr>
     </w:p>
     <w:p>
       <w:pPr>
-        <w:pStyle w:val="ListParagraph"/>
+        <w:pStyle w:val="Prrafodelista"/>
         <w:numPr>
           <w:ilvl w:val="0"/>
           <w:numId w:val="14"/>
@@ -995,7 +852,7 @@
     </w:p>
     <w:p>
       <w:pPr>
-        <w:pStyle w:val="ListParagraph"/>
+        <w:pStyle w:val="Prrafodelista"/>
         <w:rPr>
           <w:rFonts w:ascii="Dax-Regular" w:hAnsi="Dax-Regular"/>
           <w:sz w:val="20"/>
@@ -1015,7 +872,7 @@
     </w:p>
     <w:p>
       <w:pPr>
-        <w:pStyle w:val="ListParagraph"/>
+        <w:pStyle w:val="Prrafodelista"/>
         <w:rPr>
           <w:rFonts w:ascii="Dax-Regular" w:hAnsi="Dax-Regular"/>
           <w:sz w:val="20"/>
@@ -1026,7 +883,7 @@
     </w:p>
     <w:p>
       <w:pPr>
-        <w:pStyle w:val="ListParagraph"/>
+        <w:pStyle w:val="Prrafodelista"/>
         <w:numPr>
           <w:ilvl w:val="0"/>
           <w:numId w:val="14"/>
@@ -1056,7 +913,7 @@
     </w:p>
     <w:p>
       <w:pPr>
-        <w:pStyle w:val="ListParagraph"/>
+        <w:pStyle w:val="Prrafodelista"/>
         <w:rPr>
           <w:rFonts w:ascii="Dax-Regular" w:hAnsi="Dax-Regular"/>
           <w:sz w:val="20"/>
@@ -1076,7 +933,7 @@
     </w:p>
     <w:p>
       <w:pPr>
-        <w:pStyle w:val="ListParagraph"/>
+        <w:pStyle w:val="Prrafodelista"/>
         <w:rPr>
           <w:rFonts w:ascii="Dax-Regular" w:hAnsi="Dax-Regular"/>
           <w:sz w:val="20"/>
@@ -1087,7 +944,7 @@
     </w:p>
     <w:p>
       <w:pPr>
-        <w:pStyle w:val="ListParagraph"/>
+        <w:pStyle w:val="Prrafodelista"/>
         <w:numPr>
           <w:ilvl w:val="0"/>
           <w:numId w:val="14"/>
@@ -1117,7 +974,7 @@
     </w:p>
     <w:p>
       <w:pPr>
-        <w:pStyle w:val="ListParagraph"/>
+        <w:pStyle w:val="Prrafodelista"/>
         <w:shd w:val="clear" w:color="auto" w:fill="191B1F"/>
         <w:spacing w:after="0" w:line="285" w:lineRule="atLeast"/>
         <w:rPr>
@@ -1207,7 +1064,7 @@
     </w:p>
     <w:p>
       <w:pPr>
-        <w:pStyle w:val="ListParagraph"/>
+        <w:pStyle w:val="Prrafodelista"/>
         <w:shd w:val="clear" w:color="auto" w:fill="191B1F"/>
         <w:spacing w:after="0" w:line="285" w:lineRule="atLeast"/>
         <w:rPr>
@@ -1231,7 +1088,7 @@
     </w:p>
     <w:p>
       <w:pPr>
-        <w:pStyle w:val="ListParagraph"/>
+        <w:pStyle w:val="Prrafodelista"/>
         <w:shd w:val="clear" w:color="auto" w:fill="191B1F"/>
         <w:spacing w:after="0" w:line="285" w:lineRule="atLeast"/>
         <w:rPr>
@@ -1289,7 +1146,7 @@
     </w:p>
     <w:p>
       <w:pPr>
-        <w:pStyle w:val="ListParagraph"/>
+        <w:pStyle w:val="Prrafodelista"/>
         <w:shd w:val="clear" w:color="auto" w:fill="191B1F"/>
         <w:spacing w:after="0" w:line="285" w:lineRule="atLeast"/>
         <w:rPr>
@@ -1323,7 +1180,7 @@
     </w:p>
     <w:p>
       <w:pPr>
-        <w:pStyle w:val="ListParagraph"/>
+        <w:pStyle w:val="Prrafodelista"/>
         <w:shd w:val="clear" w:color="auto" w:fill="191B1F"/>
         <w:spacing w:after="0" w:line="285" w:lineRule="atLeast"/>
         <w:rPr>
@@ -1431,7 +1288,7 @@
     </w:p>
     <w:p>
       <w:pPr>
-        <w:pStyle w:val="ListParagraph"/>
+        <w:pStyle w:val="Prrafodelista"/>
         <w:shd w:val="clear" w:color="auto" w:fill="191B1F"/>
         <w:spacing w:after="0" w:line="285" w:lineRule="atLeast"/>
         <w:rPr>
@@ -1519,7 +1376,7 @@
     </w:p>
     <w:p>
       <w:pPr>
-        <w:pStyle w:val="ListParagraph"/>
+        <w:pStyle w:val="Prrafodelista"/>
         <w:shd w:val="clear" w:color="auto" w:fill="191B1F"/>
         <w:spacing w:after="0" w:line="285" w:lineRule="atLeast"/>
         <w:rPr>
@@ -1575,7 +1432,7 @@
     </w:p>
     <w:p>
       <w:pPr>
-        <w:pStyle w:val="ListParagraph"/>
+        <w:pStyle w:val="Prrafodelista"/>
         <w:shd w:val="clear" w:color="auto" w:fill="191B1F"/>
         <w:spacing w:after="0" w:line="285" w:lineRule="atLeast"/>
         <w:rPr>
@@ -1665,7 +1522,7 @@
     </w:p>
     <w:p>
       <w:pPr>
-        <w:pStyle w:val="ListParagraph"/>
+        <w:pStyle w:val="Prrafodelista"/>
         <w:shd w:val="clear" w:color="auto" w:fill="191B1F"/>
         <w:spacing w:after="0" w:line="285" w:lineRule="atLeast"/>
         <w:rPr>
@@ -1721,7 +1578,7 @@
     </w:p>
     <w:p>
       <w:pPr>
-        <w:pStyle w:val="ListParagraph"/>
+        <w:pStyle w:val="Prrafodelista"/>
         <w:shd w:val="clear" w:color="auto" w:fill="191B1F"/>
         <w:spacing w:after="0" w:line="285" w:lineRule="atLeast"/>
         <w:rPr>
@@ -1767,7 +1624,7 @@
     </w:p>
     <w:p>
       <w:pPr>
-        <w:pStyle w:val="ListParagraph"/>
+        <w:pStyle w:val="Prrafodelista"/>
         <w:shd w:val="clear" w:color="auto" w:fill="191B1F"/>
         <w:spacing w:after="0" w:line="285" w:lineRule="atLeast"/>
         <w:rPr>
@@ -1786,6 +1643,7 @@
           <w:szCs w:val="20"/>
           <w:lang w:eastAsia="en-US"/>
         </w:rPr>
+        <w:lastRenderedPageBreak/>
         <w:t>        </w:t>
       </w:r>
       <w:r>
@@ -1833,7 +1691,7 @@
     </w:p>
     <w:p>
       <w:pPr>
-        <w:pStyle w:val="ListParagraph"/>
+        <w:pStyle w:val="Prrafodelista"/>
         <w:rPr>
           <w:rFonts w:ascii="Dax-Regular" w:hAnsi="Dax-Regular"/>
           <w:sz w:val="20"/>
@@ -1844,7 +1702,7 @@
     </w:p>
     <w:p>
       <w:pPr>
-        <w:pStyle w:val="ListParagraph"/>
+        <w:pStyle w:val="Prrafodelista"/>
         <w:spacing w:after="0"/>
         <w:jc w:val="both"/>
         <w:rPr>
@@ -1866,7 +1724,7 @@
 </file>
 
 <file path=word/numbering.xml><?xml version="1.0" encoding="utf-8"?>
-<w:numbering xmlns:wpc="http://schemas.microsoft.com/office/word/2010/wordprocessingCanvas" xmlns:cx="http://schemas.microsoft.com/office/drawing/2014/chartex" xmlns:cx1="http://schemas.microsoft.com/office/drawing/2015/9/8/chartex" xmlns:cx2="http://schemas.microsoft.com/office/drawing/2015/10/21/chartex" xmlns:cx3="http://schemas.microsoft.com/office/drawing/2016/5/9/chartex" xmlns:cx4="http://schemas.microsoft.com/office/drawing/2016/5/10/chartex" xmlns:cx5="http://schemas.microsoft.com/office/drawing/2016/5/11/chartex" xmlns:cx6="http://schemas.microsoft.com/office/drawing/2016/5/12/chartex" xmlns:cx7="http://schemas.microsoft.com/office/drawing/2016/5/13/chartex" xmlns:cx8="http://schemas.microsoft.com/office/drawing/2016/5/14/chartex" xmlns:mc="http://schemas.openxmlformats.org/markup-compatibility/2006" xmlns:aink="http://schemas.microsoft.com/office/drawing/2016/ink" xmlns:am3d="http://schemas.microsoft.com/office/drawing/2017/model3d" xmlns:o="urn:schemas-microsoft-com:office:office" xmlns:r="http://schemas.openxmlformats.org/officeDocument/2006/relationships" xmlns:m="http://schemas.openxmlformats.org/officeDocument/2006/math" xmlns:v="urn:schemas-microsoft-com:vml" xmlns:wp14="http://schemas.microsoft.com/office/word/2010/wordprocessingDrawing" xmlns:wp="http://schemas.openxmlformats.org/drawingml/2006/wordprocessingDrawing" xmlns:w10="urn:schemas-microsoft-com:office:word" xmlns:w="http://schemas.openxmlformats.org/wordprocessingml/2006/main" xmlns:w14="http://schemas.microsoft.com/office/word/2010/wordml" xmlns:w15="http://schemas.microsoft.com/office/word/2012/wordml" xmlns:w16cex="http://schemas.microsoft.com/office/word/2018/wordml/cex" xmlns:w16cid="http://schemas.microsoft.com/office/word/2016/wordml/cid" xmlns:w16="http://schemas.microsoft.com/office/word/2018/wordml" xmlns:w16sdtdh="http://schemas.microsoft.com/office/word/2020/wordml/sdtdatahash" xmlns:w16se="http://schemas.microsoft.com/office/word/2015/wordml/symex" xmlns:wpg="http://schemas.microsoft.com/office/word/2010/wordprocessingGroup" xmlns:wpi="http://schemas.microsoft.com/office/word/2010/wordprocessingInk" xmlns:wne="http://schemas.microsoft.com/office/word/2006/wordml" xmlns:wps="http://schemas.microsoft.com/office/word/2010/wordprocessingShape" mc:Ignorable="w14 w15 w16se w16cid w16 w16cex w16sdtdh wp14">
+<w:numbering xmlns:wpc="http://schemas.microsoft.com/office/word/2010/wordprocessingCanvas" xmlns:cx="http://schemas.microsoft.com/office/drawing/2014/chartex" xmlns:cx1="http://schemas.microsoft.com/office/drawing/2015/9/8/chartex" xmlns:cx2="http://schemas.microsoft.com/office/drawing/2015/10/21/chartex" xmlns:cx3="http://schemas.microsoft.com/office/drawing/2016/5/9/chartex" xmlns:cx4="http://schemas.microsoft.com/office/drawing/2016/5/10/chartex" xmlns:cx5="http://schemas.microsoft.com/office/drawing/2016/5/11/chartex" xmlns:cx6="http://schemas.microsoft.com/office/drawing/2016/5/12/chartex" xmlns:cx7="http://schemas.microsoft.com/office/drawing/2016/5/13/chartex" xmlns:cx8="http://schemas.microsoft.com/office/drawing/2016/5/14/chartex" xmlns:mc="http://schemas.openxmlformats.org/markup-compatibility/2006" xmlns:aink="http://schemas.microsoft.com/office/drawing/2016/ink" xmlns:am3d="http://schemas.microsoft.com/office/drawing/2017/model3d" xmlns:o="urn:schemas-microsoft-com:office:office" xmlns:r="http://schemas.openxmlformats.org/officeDocument/2006/relationships" xmlns:m="http://schemas.openxmlformats.org/officeDocument/2006/math" xmlns:v="urn:schemas-microsoft-com:vml" xmlns:wp14="http://schemas.microsoft.com/office/word/2010/wordprocessingDrawing" xmlns:wp="http://schemas.openxmlformats.org/drawingml/2006/wordprocessingDrawing" xmlns:w10="urn:schemas-microsoft-com:office:word" xmlns:w="http://schemas.openxmlformats.org/wordprocessingml/2006/main" xmlns:w14="http://schemas.microsoft.com/office/word/2010/wordml" xmlns:w15="http://schemas.microsoft.com/office/word/2012/wordml" xmlns:w16cex="http://schemas.microsoft.com/office/word/2018/wordml/cex" xmlns:w16cid="http://schemas.microsoft.com/office/word/2016/wordml/cid" xmlns:w16="http://schemas.microsoft.com/office/word/2018/wordml" xmlns:w16se="http://schemas.microsoft.com/office/word/2015/wordml/symex" xmlns:wpg="http://schemas.microsoft.com/office/word/2010/wordprocessingGroup" xmlns:wpi="http://schemas.microsoft.com/office/word/2010/wordprocessingInk" xmlns:wne="http://schemas.microsoft.com/office/word/2006/wordml" xmlns:wps="http://schemas.microsoft.com/office/word/2010/wordprocessingShape" mc:Ignorable="w14 w15 w16se w16cid w16 w16cex wp14">
   <w:abstractNum w:abstractNumId="0" w15:restartNumberingAfterBreak="0">
     <w:nsid w:val="00F45053"/>
     <w:multiLevelType w:val="hybridMultilevel"/>
@@ -3279,7 +3137,7 @@
 </file>
 
 <file path=word/styles.xml><?xml version="1.0" encoding="utf-8"?>
-<w:styles xmlns:mc="http://schemas.openxmlformats.org/markup-compatibility/2006" xmlns:r="http://schemas.openxmlformats.org/officeDocument/2006/relationships" xmlns:w="http://schemas.openxmlformats.org/wordprocessingml/2006/main" xmlns:w14="http://schemas.microsoft.com/office/word/2010/wordml" xmlns:w15="http://schemas.microsoft.com/office/word/2012/wordml" xmlns:w16cex="http://schemas.microsoft.com/office/word/2018/wordml/cex" xmlns:w16cid="http://schemas.microsoft.com/office/word/2016/wordml/cid" xmlns:w16="http://schemas.microsoft.com/office/word/2018/wordml" xmlns:w16sdtdh="http://schemas.microsoft.com/office/word/2020/wordml/sdtdatahash" xmlns:w16se="http://schemas.microsoft.com/office/word/2015/wordml/symex" mc:Ignorable="w14 w15 w16se w16cid w16 w16cex w16sdtdh">
+<w:styles xmlns:mc="http://schemas.openxmlformats.org/markup-compatibility/2006" xmlns:r="http://schemas.openxmlformats.org/officeDocument/2006/relationships" xmlns:w="http://schemas.openxmlformats.org/wordprocessingml/2006/main" xmlns:w14="http://schemas.microsoft.com/office/word/2010/wordml" xmlns:w15="http://schemas.microsoft.com/office/word/2012/wordml" xmlns:w16cex="http://schemas.microsoft.com/office/word/2018/wordml/cex" xmlns:w16cid="http://schemas.microsoft.com/office/word/2016/wordml/cid" xmlns:w16="http://schemas.microsoft.com/office/word/2018/wordml" xmlns:w16se="http://schemas.microsoft.com/office/word/2015/wordml/symex" mc:Ignorable="w14 w15 w16se w16cid w16 w16cex">
   <w:docDefaults>
     <w:rPrDefault>
       <w:rPr>
@@ -3681,11 +3539,11 @@
       <w:noProof/>
     </w:rPr>
   </w:style>
-  <w:style w:type="paragraph" w:styleId="Heading1">
+  <w:style w:type="paragraph" w:styleId="Ttulo1">
     <w:name w:val="heading 1"/>
     <w:basedOn w:val="Normal"/>
     <w:next w:val="Normal"/>
-    <w:link w:val="Heading1Char"/>
+    <w:link w:val="Ttulo1Car"/>
     <w:uiPriority w:val="9"/>
     <w:qFormat/>
     <w:rsid w:val="003C0715"/>
@@ -3702,11 +3560,11 @@
       <w:szCs w:val="32"/>
     </w:rPr>
   </w:style>
-  <w:style w:type="paragraph" w:styleId="Heading2">
+  <w:style w:type="paragraph" w:styleId="Ttulo2">
     <w:name w:val="heading 2"/>
     <w:basedOn w:val="Normal"/>
     <w:next w:val="Normal"/>
-    <w:link w:val="Heading2Char"/>
+    <w:link w:val="Ttulo2Car"/>
     <w:uiPriority w:val="9"/>
     <w:unhideWhenUsed/>
     <w:qFormat/>
@@ -3724,13 +3582,13 @@
       <w:szCs w:val="26"/>
     </w:rPr>
   </w:style>
-  <w:style w:type="character" w:default="1" w:styleId="DefaultParagraphFont">
+  <w:style w:type="character" w:default="1" w:styleId="Fuentedeprrafopredeter">
     <w:name w:val="Default Paragraph Font"/>
     <w:uiPriority w:val="1"/>
     <w:semiHidden/>
     <w:unhideWhenUsed/>
   </w:style>
-  <w:style w:type="table" w:default="1" w:styleId="TableNormal">
+  <w:style w:type="table" w:default="1" w:styleId="Tablanormal">
     <w:name w:val="Normal Table"/>
     <w:uiPriority w:val="99"/>
     <w:semiHidden/>
@@ -3745,17 +3603,17 @@
       </w:tblCellMar>
     </w:tblPr>
   </w:style>
-  <w:style w:type="numbering" w:default="1" w:styleId="NoList">
+  <w:style w:type="numbering" w:default="1" w:styleId="Sinlista">
     <w:name w:val="No List"/>
     <w:uiPriority w:val="99"/>
     <w:semiHidden/>
     <w:unhideWhenUsed/>
   </w:style>
-  <w:style w:type="paragraph" w:styleId="Title">
+  <w:style w:type="paragraph" w:styleId="Ttulo">
     <w:name w:val="Title"/>
     <w:basedOn w:val="Normal"/>
     <w:next w:val="Normal"/>
-    <w:link w:val="TitleChar"/>
+    <w:link w:val="TtuloCar"/>
     <w:uiPriority w:val="10"/>
     <w:qFormat/>
     <w:rsid w:val="00BA3B38"/>
@@ -3771,10 +3629,10 @@
       <w:szCs w:val="56"/>
     </w:rPr>
   </w:style>
-  <w:style w:type="character" w:customStyle="1" w:styleId="TitleChar">
-    <w:name w:val="Title Char"/>
-    <w:basedOn w:val="DefaultParagraphFont"/>
-    <w:link w:val="Title"/>
+  <w:style w:type="character" w:customStyle="1" w:styleId="TtuloCar">
+    <w:name w:val="Título Car"/>
+    <w:basedOn w:val="Fuentedeprrafopredeter"/>
+    <w:link w:val="Ttulo"/>
     <w:uiPriority w:val="10"/>
     <w:rsid w:val="00BA3B38"/>
     <w:rPr>
@@ -3786,7 +3644,7 @@
       <w:szCs w:val="56"/>
     </w:rPr>
   </w:style>
-  <w:style w:type="paragraph" w:styleId="ListParagraph">
+  <w:style w:type="paragraph" w:styleId="Prrafodelista">
     <w:name w:val="List Paragraph"/>
     <w:basedOn w:val="Normal"/>
     <w:uiPriority w:val="34"/>
@@ -3800,9 +3658,9 @@
       <w:noProof w:val="0"/>
     </w:rPr>
   </w:style>
-  <w:style w:type="character" w:styleId="CommentReference">
+  <w:style w:type="character" w:styleId="Refdecomentario">
     <w:name w:val="annotation reference"/>
-    <w:basedOn w:val="DefaultParagraphFont"/>
+    <w:basedOn w:val="Fuentedeprrafopredeter"/>
     <w:uiPriority w:val="99"/>
     <w:semiHidden/>
     <w:unhideWhenUsed/>
@@ -3812,10 +3670,10 @@
       <w:szCs w:val="16"/>
     </w:rPr>
   </w:style>
-  <w:style w:type="paragraph" w:styleId="CommentText">
+  <w:style w:type="paragraph" w:styleId="Textocomentario">
     <w:name w:val="annotation text"/>
     <w:basedOn w:val="Normal"/>
-    <w:link w:val="CommentTextChar"/>
+    <w:link w:val="TextocomentarioCar"/>
     <w:uiPriority w:val="99"/>
     <w:semiHidden/>
     <w:unhideWhenUsed/>
@@ -3829,10 +3687,10 @@
       <w:szCs w:val="20"/>
     </w:rPr>
   </w:style>
-  <w:style w:type="character" w:customStyle="1" w:styleId="CommentTextChar">
-    <w:name w:val="Comment Text Char"/>
-    <w:basedOn w:val="DefaultParagraphFont"/>
-    <w:link w:val="CommentText"/>
+  <w:style w:type="character" w:customStyle="1" w:styleId="TextocomentarioCar">
+    <w:name w:val="Texto comentario Car"/>
+    <w:basedOn w:val="Fuentedeprrafopredeter"/>
+    <w:link w:val="Textocomentario"/>
     <w:uiPriority w:val="99"/>
     <w:semiHidden/>
     <w:rsid w:val="00A442AC"/>
@@ -3841,7 +3699,7 @@
       <w:szCs w:val="20"/>
     </w:rPr>
   </w:style>
-  <w:style w:type="paragraph" w:styleId="Caption">
+  <w:style w:type="paragraph" w:styleId="Descripcin">
     <w:name w:val="caption"/>
     <w:basedOn w:val="Normal"/>
     <w:next w:val="Normal"/>
@@ -3861,9 +3719,9 @@
       <w:szCs w:val="18"/>
     </w:rPr>
   </w:style>
-  <w:style w:type="table" w:styleId="GridTable2">
+  <w:style w:type="table" w:styleId="Tabladecuadrcula2">
     <w:name w:val="Grid Table 2"/>
-    <w:basedOn w:val="TableNormal"/>
+    <w:basedOn w:val="Tablanormal"/>
     <w:uiPriority w:val="47"/>
     <w:rsid w:val="00076EA8"/>
     <w:pPr>
@@ -3936,10 +3794,10 @@
       </w:tcPr>
     </w:tblStylePr>
   </w:style>
-  <w:style w:type="character" w:customStyle="1" w:styleId="Heading1Char">
-    <w:name w:val="Heading 1 Char"/>
-    <w:basedOn w:val="DefaultParagraphFont"/>
-    <w:link w:val="Heading1"/>
+  <w:style w:type="character" w:customStyle="1" w:styleId="Ttulo1Car">
+    <w:name w:val="Título 1 Car"/>
+    <w:basedOn w:val="Fuentedeprrafopredeter"/>
+    <w:link w:val="Ttulo1"/>
     <w:uiPriority w:val="9"/>
     <w:rsid w:val="003C0715"/>
     <w:rPr>
@@ -3950,10 +3808,10 @@
       <w:szCs w:val="32"/>
     </w:rPr>
   </w:style>
-  <w:style w:type="character" w:customStyle="1" w:styleId="Heading2Char">
-    <w:name w:val="Heading 2 Char"/>
-    <w:basedOn w:val="DefaultParagraphFont"/>
-    <w:link w:val="Heading2"/>
+  <w:style w:type="character" w:customStyle="1" w:styleId="Ttulo2Car">
+    <w:name w:val="Título 2 Car"/>
+    <w:basedOn w:val="Fuentedeprrafopredeter"/>
+    <w:link w:val="Ttulo2"/>
     <w:uiPriority w:val="9"/>
     <w:rsid w:val="003C0715"/>
     <w:rPr>
@@ -3964,9 +3822,9 @@
       <w:szCs w:val="26"/>
     </w:rPr>
   </w:style>
-  <w:style w:type="character" w:styleId="Hyperlink">
+  <w:style w:type="character" w:styleId="Hipervnculo">
     <w:name w:val="Hyperlink"/>
-    <w:basedOn w:val="DefaultParagraphFont"/>
+    <w:basedOn w:val="Fuentedeprrafopredeter"/>
     <w:uiPriority w:val="99"/>
     <w:unhideWhenUsed/>
     <w:rsid w:val="00852990"/>
@@ -3975,9 +3833,9 @@
       <w:u w:val="single"/>
     </w:rPr>
   </w:style>
-  <w:style w:type="character" w:styleId="UnresolvedMention">
+  <w:style w:type="character" w:styleId="Mencinsinresolver">
     <w:name w:val="Unresolved Mention"/>
-    <w:basedOn w:val="DefaultParagraphFont"/>
+    <w:basedOn w:val="Fuentedeprrafopredeter"/>
     <w:uiPriority w:val="99"/>
     <w:semiHidden/>
     <w:unhideWhenUsed/>
@@ -4497,18 +4355,18 @@
 </file>
 
 <file path=customXml/item2.xml><?xml version="1.0" encoding="utf-8"?>
+<p:properties xmlns:p="http://schemas.microsoft.com/office/2006/metadata/properties" xmlns:xsi="http://www.w3.org/2001/XMLSchema-instance" xmlns:pc="http://schemas.microsoft.com/office/infopath/2007/PartnerControls">
+  <documentManagement/>
+</p:properties>
+</file>
+
+<file path=customXml/item3.xml><?xml version="1.0" encoding="utf-8"?>
 <?mso-contentType ?>
 <FormTemplates xmlns="http://schemas.microsoft.com/sharepoint/v3/contenttype/forms">
   <Display>DocumentLibraryForm</Display>
   <Edit>DocumentLibraryForm</Edit>
   <New>DocumentLibraryForm</New>
 </FormTemplates>
-</file>
-
-<file path=customXml/item3.xml><?xml version="1.0" encoding="utf-8"?>
-<p:properties xmlns:p="http://schemas.microsoft.com/office/2006/metadata/properties" xmlns:xsi="http://www.w3.org/2001/XMLSchema-instance" xmlns:pc="http://schemas.microsoft.com/office/infopath/2007/PartnerControls">
-  <documentManagement/>
-</p:properties>
 </file>
 
 <file path=customXml/itemProps1.xml><?xml version="1.0" encoding="utf-8"?>
@@ -4531,18 +4389,18 @@
 </file>
 
 <file path=customXml/itemProps2.xml><?xml version="1.0" encoding="utf-8"?>
-<ds:datastoreItem xmlns:ds="http://schemas.openxmlformats.org/officeDocument/2006/customXml" ds:itemID="{1F59EA8B-1FA8-40D2-A8B0-61B9CE1E4579}">
-  <ds:schemaRefs>
-    <ds:schemaRef ds:uri="http://schemas.microsoft.com/sharepoint/v3/contenttype/forms"/>
-  </ds:schemaRefs>
-</ds:datastoreItem>
-</file>
-
-<file path=customXml/itemProps3.xml><?xml version="1.0" encoding="utf-8"?>
 <ds:datastoreItem xmlns:ds="http://schemas.openxmlformats.org/officeDocument/2006/customXml" ds:itemID="{8542EACB-7939-45C8-99C3-B6897CA7A7EF}">
   <ds:schemaRefs>
     <ds:schemaRef ds:uri="http://schemas.microsoft.com/office/2006/metadata/properties"/>
     <ds:schemaRef ds:uri="http://schemas.microsoft.com/office/infopath/2007/PartnerControls"/>
   </ds:schemaRefs>
 </ds:datastoreItem>
+</file>
+
+<file path=customXml/itemProps3.xml><?xml version="1.0" encoding="utf-8"?>
+<ds:datastoreItem xmlns:ds="http://schemas.openxmlformats.org/officeDocument/2006/customXml" ds:itemID="{1F59EA8B-1FA8-40D2-A8B0-61B9CE1E4579}">
+  <ds:schemaRefs>
+    <ds:schemaRef ds:uri="http://schemas.microsoft.com/sharepoint/v3/contenttype/forms"/>
+  </ds:schemaRefs>
+</ds:datastoreItem>
 </file>
</xml_diff>